<commit_message>
added GPU load dsharing for fater embedding.
</commit_message>
<xml_diff>
--- a/documents/Product_Search_Project_Documentation.docx
+++ b/documents/Product_Search_Project_Documentation.docx
@@ -109,6 +109,11 @@
       <w:r>
         <w:t xml:space="preserve"> </w:t>
       </w:r>
+      <w:proofErr w:type="spellStart"/>
+      <w:r>
+        <w:t>aiohttp</w:t>
+      </w:r>
+      <w:proofErr w:type="spellEnd"/>
     </w:p>
     <w:p>
       <w:r>
@@ -122,10 +127,263 @@
     </w:p>
     <w:p>
       <w:pPr>
+        <w:spacing w:after="160" w:line="259" w:lineRule="auto"/>
+      </w:pPr>
+    </w:p>
+    <w:p>
+      <w:pPr>
+        <w:spacing w:after="160" w:line="259" w:lineRule="auto"/>
+        <w:rPr>
+          <w:rFonts w:asciiTheme="majorHAnsi" w:eastAsiaTheme="majorEastAsia" w:hAnsiTheme="majorHAnsi" w:cstheme="majorBidi"/>
+          <w:b/>
+          <w:bCs/>
+          <w:color w:val="365F91" w:themeColor="accent1" w:themeShade="BF"/>
+          <w:sz w:val="28"/>
+          <w:szCs w:val="28"/>
+        </w:rPr>
+      </w:pPr>
+      <w:r>
+        <w:rPr>
+          <w:rFonts w:asciiTheme="majorHAnsi" w:eastAsiaTheme="majorEastAsia" w:hAnsiTheme="majorHAnsi" w:cstheme="majorBidi"/>
+          <w:b/>
+          <w:bCs/>
+          <w:color w:val="365F91" w:themeColor="accent1" w:themeShade="BF"/>
+          <w:sz w:val="28"/>
+          <w:szCs w:val="28"/>
+        </w:rPr>
+        <w:t xml:space="preserve">4. </w:t>
+      </w:r>
+      <w:r>
+        <w:rPr>
+          <w:rFonts w:asciiTheme="majorHAnsi" w:eastAsiaTheme="majorEastAsia" w:hAnsiTheme="majorHAnsi" w:cstheme="majorBidi"/>
+          <w:b/>
+          <w:bCs/>
+          <w:color w:val="365F91" w:themeColor="accent1" w:themeShade="BF"/>
+          <w:sz w:val="28"/>
+          <w:szCs w:val="28"/>
+        </w:rPr>
+        <w:t>Enable GPU Support (Optional for Faster Embedding):</w:t>
+      </w:r>
+    </w:p>
+    <w:p>
+      <w:pPr>
+        <w:spacing w:after="160" w:line="259" w:lineRule="auto"/>
+      </w:pPr>
+      <w:r>
+        <w:t xml:space="preserve">1. </w:t>
+      </w:r>
+      <w:r>
+        <w:t xml:space="preserve">Ensure an NVIDIA GPU is installed and update the NVIDIA driver from </w:t>
+      </w:r>
+      <w:hyperlink r:id="rId6" w:history="1">
+        <w:r>
+          <w:t>NVIDIA’s Download page</w:t>
+        </w:r>
+      </w:hyperlink>
+      <w:r>
+        <w:t xml:space="preserve"> to the latest version (e.g., 535 or higher).</w:t>
+      </w:r>
+    </w:p>
+    <w:p>
+      <w:pPr>
+        <w:spacing w:after="160" w:line="259" w:lineRule="auto"/>
+      </w:pPr>
+      <w:r>
+        <w:t xml:space="preserve">2. </w:t>
+      </w:r>
+      <w:r>
+        <w:t xml:space="preserve">Uninstall existing </w:t>
+      </w:r>
+      <w:proofErr w:type="spellStart"/>
+      <w:r>
+        <w:t>PyTorch</w:t>
+      </w:r>
+      <w:proofErr w:type="spellEnd"/>
+      <w:r>
+        <w:t xml:space="preserve">: </w:t>
+      </w:r>
+      <w:r>
+        <w:rPr>
+          <w:highlight w:val="yellow"/>
+        </w:rPr>
+        <w:t xml:space="preserve">pip uninstall torch </w:t>
+      </w:r>
+      <w:proofErr w:type="spellStart"/>
+      <w:r>
+        <w:rPr>
+          <w:highlight w:val="yellow"/>
+        </w:rPr>
+        <w:t>torchvision</w:t>
+      </w:r>
+      <w:proofErr w:type="spellEnd"/>
+    </w:p>
+    <w:p>
+      <w:pPr>
+        <w:spacing w:after="160" w:line="259" w:lineRule="auto"/>
+      </w:pPr>
+      <w:r>
+        <w:t xml:space="preserve">3. </w:t>
+      </w:r>
+      <w:r>
+        <w:t xml:space="preserve">Install </w:t>
+      </w:r>
+      <w:proofErr w:type="spellStart"/>
+      <w:r>
+        <w:t>PyTorch</w:t>
+      </w:r>
+      <w:proofErr w:type="spellEnd"/>
+      <w:r>
+        <w:t xml:space="preserve"> with CUDA support (e.g., CUDA 11.8): </w:t>
+      </w:r>
+      <w:r>
+        <w:rPr>
+          <w:highlight w:val="yellow"/>
+        </w:rPr>
+        <w:t xml:space="preserve">pip install torch </w:t>
+      </w:r>
+      <w:proofErr w:type="spellStart"/>
+      <w:r>
+        <w:rPr>
+          <w:highlight w:val="yellow"/>
+        </w:rPr>
+        <w:t>torchvision</w:t>
+      </w:r>
+      <w:proofErr w:type="spellEnd"/>
+      <w:r>
+        <w:rPr>
+          <w:highlight w:val="yellow"/>
+        </w:rPr>
+        <w:t xml:space="preserve"> --index-</w:t>
+      </w:r>
+      <w:proofErr w:type="spellStart"/>
+      <w:r>
+        <w:rPr>
+          <w:highlight w:val="yellow"/>
+        </w:rPr>
+        <w:t>url</w:t>
+      </w:r>
+      <w:proofErr w:type="spellEnd"/>
+      <w:r>
+        <w:rPr>
+          <w:highlight w:val="yellow"/>
+        </w:rPr>
+        <w:t xml:space="preserve"> https://download.pytorch.org/whl/cu118</w:t>
+      </w:r>
+    </w:p>
+    <w:p>
+      <w:pPr>
+        <w:spacing w:after="160" w:line="259" w:lineRule="auto"/>
+      </w:pPr>
+      <w:r>
+        <w:lastRenderedPageBreak/>
+        <w:t xml:space="preserve">4. </w:t>
+      </w:r>
+      <w:r>
+        <w:t xml:space="preserve">Verify GPU availability: </w:t>
+      </w:r>
+      <w:r>
+        <w:rPr>
+          <w:highlight w:val="yellow"/>
+        </w:rPr>
+        <w:t>python -c "import torch; print(</w:t>
+      </w:r>
+      <w:proofErr w:type="spellStart"/>
+      <w:r>
+        <w:rPr>
+          <w:highlight w:val="yellow"/>
+        </w:rPr>
+        <w:t>torch.cuda.is_</w:t>
+      </w:r>
+      <w:proofErr w:type="gramStart"/>
+      <w:r>
+        <w:rPr>
+          <w:highlight w:val="yellow"/>
+        </w:rPr>
+        <w:t>available</w:t>
+      </w:r>
+      <w:proofErr w:type="spellEnd"/>
+      <w:r>
+        <w:rPr>
+          <w:highlight w:val="yellow"/>
+        </w:rPr>
+        <w:t>(</w:t>
+      </w:r>
+      <w:proofErr w:type="gramEnd"/>
+      <w:r>
+        <w:rPr>
+          <w:highlight w:val="yellow"/>
+        </w:rPr>
+        <w:t>)); print(</w:t>
+      </w:r>
+      <w:proofErr w:type="spellStart"/>
+      <w:r>
+        <w:rPr>
+          <w:highlight w:val="yellow"/>
+        </w:rPr>
+        <w:t>torch.cuda.get_device_</w:t>
+      </w:r>
+      <w:proofErr w:type="gramStart"/>
+      <w:r>
+        <w:rPr>
+          <w:highlight w:val="yellow"/>
+        </w:rPr>
+        <w:t>name</w:t>
+      </w:r>
+      <w:proofErr w:type="spellEnd"/>
+      <w:r>
+        <w:rPr>
+          <w:highlight w:val="yellow"/>
+        </w:rPr>
+        <w:t>(</w:t>
+      </w:r>
+      <w:proofErr w:type="gramEnd"/>
+      <w:r>
+        <w:rPr>
+          <w:highlight w:val="yellow"/>
+        </w:rPr>
+        <w:t>0))"</w:t>
+      </w:r>
+      <w:r>
+        <w:t xml:space="preserve"> </w:t>
+      </w:r>
+      <w:r>
+        <w:t xml:space="preserve">   //</w:t>
+      </w:r>
+      <w:r>
+        <w:t>should output True and GPU name</w:t>
+      </w:r>
+      <w:r>
+        <w:t>//</w:t>
+      </w:r>
+      <w:r>
+        <w:t>.</w:t>
+      </w:r>
+    </w:p>
+    <w:p>
+      <w:pPr>
+        <w:spacing w:after="160" w:line="259" w:lineRule="auto"/>
+      </w:pPr>
+      <w:r>
+        <w:t xml:space="preserve">5. </w:t>
+      </w:r>
+      <w:r>
+        <w:t>Note: If no GPU or CUDA setup is available, the script defaults to CPU, which is slower.</w:t>
+      </w:r>
+    </w:p>
+    <w:p>
+      <w:pPr>
+        <w:pStyle w:val="Heading1"/>
+      </w:pPr>
+    </w:p>
+    <w:p>
+      <w:pPr>
         <w:pStyle w:val="Heading1"/>
       </w:pPr>
       <w:r>
-        <w:t>4. Data Embedding</w:t>
+        <w:t>5</w:t>
+      </w:r>
+      <w:r>
+        <w:t>. Data Embedding</w:t>
       </w:r>
     </w:p>
     <w:p>
@@ -150,8 +408,10 @@
         <w:pStyle w:val="Heading1"/>
       </w:pPr>
       <w:r>
-        <w:lastRenderedPageBreak/>
-        <w:t>5. Backend API (FastAPI)</w:t>
+        <w:t>6</w:t>
+      </w:r>
+      <w:r>
+        <w:t>. Backend API (FastAPI)</w:t>
       </w:r>
     </w:p>
     <w:p>
@@ -183,7 +443,10 @@
         <w:pStyle w:val="Heading1"/>
       </w:pPr>
       <w:r>
-        <w:t>6. Available APIs</w:t>
+        <w:t>7</w:t>
+      </w:r>
+      <w:r>
+        <w:t>. Available APIs</w:t>
       </w:r>
     </w:p>
     <w:p>
@@ -251,6 +514,9 @@
       </w:r>
       <w:r>
         <w:br/>
+      </w:r>
+      <w:r>
+        <w:lastRenderedPageBreak/>
         <w:t xml:space="preserve">  "description": "This is a test insert",</w:t>
       </w:r>
       <w:r>
@@ -307,7 +573,6 @@
     </w:p>
     <w:p>
       <w:r>
-        <w:lastRenderedPageBreak/>
         <w:t>{</w:t>
       </w:r>
       <w:r>
@@ -324,7 +589,10 @@
         <w:pStyle w:val="Heading1"/>
       </w:pPr>
       <w:r>
-        <w:t>7. Testing APIs</w:t>
+        <w:t>8</w:t>
+      </w:r>
+      <w:r>
+        <w:t>. Testing APIs</w:t>
       </w:r>
     </w:p>
     <w:p>
@@ -345,7 +613,10 @@
         <w:pStyle w:val="Heading1"/>
       </w:pPr>
       <w:r>
-        <w:t>8. Project Flow</w:t>
+        <w:t>9</w:t>
+      </w:r>
+      <w:r>
+        <w:t>. Project Flow</w:t>
       </w:r>
     </w:p>
     <w:p>
@@ -544,6 +815,301 @@
       </w:rPr>
     </w:lvl>
   </w:abstractNum>
+  <w:abstractNum w:abstractNumId="9" w15:restartNumberingAfterBreak="0">
+    <w:nsid w:val="10D8517E"/>
+    <w:multiLevelType w:val="multilevel"/>
+    <w:tmpl w:val="2FC024AE"/>
+    <w:lvl w:ilvl="0">
+      <w:start w:val="1"/>
+      <w:numFmt w:val="decimal"/>
+      <w:lvlText w:val="%1."/>
+      <w:lvlJc w:val="left"/>
+      <w:pPr>
+        <w:tabs>
+          <w:tab w:val="num" w:pos="720"/>
+        </w:tabs>
+        <w:ind w:left="720" w:hanging="360"/>
+      </w:pPr>
+    </w:lvl>
+    <w:lvl w:ilvl="1">
+      <w:start w:val="1"/>
+      <w:numFmt w:val="bullet"/>
+      <w:lvlText w:val="o"/>
+      <w:lvlJc w:val="left"/>
+      <w:pPr>
+        <w:tabs>
+          <w:tab w:val="num" w:pos="1440"/>
+        </w:tabs>
+        <w:ind w:left="1440" w:hanging="360"/>
+      </w:pPr>
+      <w:rPr>
+        <w:rFonts w:ascii="Courier New" w:hAnsi="Courier New" w:hint="default"/>
+        <w:sz w:val="20"/>
+      </w:rPr>
+    </w:lvl>
+    <w:lvl w:ilvl="2" w:tentative="1">
+      <w:start w:val="1"/>
+      <w:numFmt w:val="decimal"/>
+      <w:lvlText w:val="%3."/>
+      <w:lvlJc w:val="left"/>
+      <w:pPr>
+        <w:tabs>
+          <w:tab w:val="num" w:pos="2160"/>
+        </w:tabs>
+        <w:ind w:left="2160" w:hanging="360"/>
+      </w:pPr>
+    </w:lvl>
+    <w:lvl w:ilvl="3" w:tentative="1">
+      <w:start w:val="1"/>
+      <w:numFmt w:val="decimal"/>
+      <w:lvlText w:val="%4."/>
+      <w:lvlJc w:val="left"/>
+      <w:pPr>
+        <w:tabs>
+          <w:tab w:val="num" w:pos="2880"/>
+        </w:tabs>
+        <w:ind w:left="2880" w:hanging="360"/>
+      </w:pPr>
+    </w:lvl>
+    <w:lvl w:ilvl="4" w:tentative="1">
+      <w:start w:val="1"/>
+      <w:numFmt w:val="decimal"/>
+      <w:lvlText w:val="%5."/>
+      <w:lvlJc w:val="left"/>
+      <w:pPr>
+        <w:tabs>
+          <w:tab w:val="num" w:pos="3600"/>
+        </w:tabs>
+        <w:ind w:left="3600" w:hanging="360"/>
+      </w:pPr>
+    </w:lvl>
+    <w:lvl w:ilvl="5" w:tentative="1">
+      <w:start w:val="1"/>
+      <w:numFmt w:val="decimal"/>
+      <w:lvlText w:val="%6."/>
+      <w:lvlJc w:val="left"/>
+      <w:pPr>
+        <w:tabs>
+          <w:tab w:val="num" w:pos="4320"/>
+        </w:tabs>
+        <w:ind w:left="4320" w:hanging="360"/>
+      </w:pPr>
+    </w:lvl>
+    <w:lvl w:ilvl="6" w:tentative="1">
+      <w:start w:val="1"/>
+      <w:numFmt w:val="decimal"/>
+      <w:lvlText w:val="%7."/>
+      <w:lvlJc w:val="left"/>
+      <w:pPr>
+        <w:tabs>
+          <w:tab w:val="num" w:pos="5040"/>
+        </w:tabs>
+        <w:ind w:left="5040" w:hanging="360"/>
+      </w:pPr>
+    </w:lvl>
+    <w:lvl w:ilvl="7" w:tentative="1">
+      <w:start w:val="1"/>
+      <w:numFmt w:val="decimal"/>
+      <w:lvlText w:val="%8."/>
+      <w:lvlJc w:val="left"/>
+      <w:pPr>
+        <w:tabs>
+          <w:tab w:val="num" w:pos="5760"/>
+        </w:tabs>
+        <w:ind w:left="5760" w:hanging="360"/>
+      </w:pPr>
+    </w:lvl>
+    <w:lvl w:ilvl="8" w:tentative="1">
+      <w:start w:val="1"/>
+      <w:numFmt w:val="decimal"/>
+      <w:lvlText w:val="%9."/>
+      <w:lvlJc w:val="left"/>
+      <w:pPr>
+        <w:tabs>
+          <w:tab w:val="num" w:pos="6480"/>
+        </w:tabs>
+        <w:ind w:left="6480" w:hanging="360"/>
+      </w:pPr>
+    </w:lvl>
+  </w:abstractNum>
+  <w:abstractNum w:abstractNumId="10" w15:restartNumberingAfterBreak="0">
+    <w:nsid w:val="1BB34B9F"/>
+    <w:multiLevelType w:val="hybridMultilevel"/>
+    <w:tmpl w:val="C8BEAD80"/>
+    <w:lvl w:ilvl="0" w:tplc="4009000F">
+      <w:start w:val="5"/>
+      <w:numFmt w:val="decimal"/>
+      <w:lvlText w:val="%1."/>
+      <w:lvlJc w:val="left"/>
+      <w:pPr>
+        <w:ind w:left="720" w:hanging="360"/>
+      </w:pPr>
+      <w:rPr>
+        <w:rFonts w:hint="default"/>
+      </w:rPr>
+    </w:lvl>
+    <w:lvl w:ilvl="1" w:tplc="40090019" w:tentative="1">
+      <w:start w:val="1"/>
+      <w:numFmt w:val="lowerLetter"/>
+      <w:lvlText w:val="%2."/>
+      <w:lvlJc w:val="left"/>
+      <w:pPr>
+        <w:ind w:left="1440" w:hanging="360"/>
+      </w:pPr>
+    </w:lvl>
+    <w:lvl w:ilvl="2" w:tplc="4009001B" w:tentative="1">
+      <w:start w:val="1"/>
+      <w:numFmt w:val="lowerRoman"/>
+      <w:lvlText w:val="%3."/>
+      <w:lvlJc w:val="right"/>
+      <w:pPr>
+        <w:ind w:left="2160" w:hanging="180"/>
+      </w:pPr>
+    </w:lvl>
+    <w:lvl w:ilvl="3" w:tplc="4009000F" w:tentative="1">
+      <w:start w:val="1"/>
+      <w:numFmt w:val="decimal"/>
+      <w:lvlText w:val="%4."/>
+      <w:lvlJc w:val="left"/>
+      <w:pPr>
+        <w:ind w:left="2880" w:hanging="360"/>
+      </w:pPr>
+    </w:lvl>
+    <w:lvl w:ilvl="4" w:tplc="40090019" w:tentative="1">
+      <w:start w:val="1"/>
+      <w:numFmt w:val="lowerLetter"/>
+      <w:lvlText w:val="%5."/>
+      <w:lvlJc w:val="left"/>
+      <w:pPr>
+        <w:ind w:left="3600" w:hanging="360"/>
+      </w:pPr>
+    </w:lvl>
+    <w:lvl w:ilvl="5" w:tplc="4009001B" w:tentative="1">
+      <w:start w:val="1"/>
+      <w:numFmt w:val="lowerRoman"/>
+      <w:lvlText w:val="%6."/>
+      <w:lvlJc w:val="right"/>
+      <w:pPr>
+        <w:ind w:left="4320" w:hanging="180"/>
+      </w:pPr>
+    </w:lvl>
+    <w:lvl w:ilvl="6" w:tplc="4009000F" w:tentative="1">
+      <w:start w:val="1"/>
+      <w:numFmt w:val="decimal"/>
+      <w:lvlText w:val="%7."/>
+      <w:lvlJc w:val="left"/>
+      <w:pPr>
+        <w:ind w:left="5040" w:hanging="360"/>
+      </w:pPr>
+    </w:lvl>
+    <w:lvl w:ilvl="7" w:tplc="40090019" w:tentative="1">
+      <w:start w:val="1"/>
+      <w:numFmt w:val="lowerLetter"/>
+      <w:lvlText w:val="%8."/>
+      <w:lvlJc w:val="left"/>
+      <w:pPr>
+        <w:ind w:left="5760" w:hanging="360"/>
+      </w:pPr>
+    </w:lvl>
+    <w:lvl w:ilvl="8" w:tplc="4009001B" w:tentative="1">
+      <w:start w:val="1"/>
+      <w:numFmt w:val="lowerRoman"/>
+      <w:lvlText w:val="%9."/>
+      <w:lvlJc w:val="right"/>
+      <w:pPr>
+        <w:ind w:left="6480" w:hanging="180"/>
+      </w:pPr>
+    </w:lvl>
+  </w:abstractNum>
+  <w:abstractNum w:abstractNumId="11" w15:restartNumberingAfterBreak="0">
+    <w:nsid w:val="326D49C6"/>
+    <w:multiLevelType w:val="hybridMultilevel"/>
+    <w:tmpl w:val="3BF47216"/>
+    <w:lvl w:ilvl="0" w:tplc="4009000F">
+      <w:start w:val="5"/>
+      <w:numFmt w:val="decimal"/>
+      <w:lvlText w:val="%1."/>
+      <w:lvlJc w:val="left"/>
+      <w:pPr>
+        <w:ind w:left="720" w:hanging="360"/>
+      </w:pPr>
+      <w:rPr>
+        <w:rFonts w:hint="default"/>
+      </w:rPr>
+    </w:lvl>
+    <w:lvl w:ilvl="1" w:tplc="40090019" w:tentative="1">
+      <w:start w:val="1"/>
+      <w:numFmt w:val="lowerLetter"/>
+      <w:lvlText w:val="%2."/>
+      <w:lvlJc w:val="left"/>
+      <w:pPr>
+        <w:ind w:left="1440" w:hanging="360"/>
+      </w:pPr>
+    </w:lvl>
+    <w:lvl w:ilvl="2" w:tplc="4009001B" w:tentative="1">
+      <w:start w:val="1"/>
+      <w:numFmt w:val="lowerRoman"/>
+      <w:lvlText w:val="%3."/>
+      <w:lvlJc w:val="right"/>
+      <w:pPr>
+        <w:ind w:left="2160" w:hanging="180"/>
+      </w:pPr>
+    </w:lvl>
+    <w:lvl w:ilvl="3" w:tplc="4009000F" w:tentative="1">
+      <w:start w:val="1"/>
+      <w:numFmt w:val="decimal"/>
+      <w:lvlText w:val="%4."/>
+      <w:lvlJc w:val="left"/>
+      <w:pPr>
+        <w:ind w:left="2880" w:hanging="360"/>
+      </w:pPr>
+    </w:lvl>
+    <w:lvl w:ilvl="4" w:tplc="40090019" w:tentative="1">
+      <w:start w:val="1"/>
+      <w:numFmt w:val="lowerLetter"/>
+      <w:lvlText w:val="%5."/>
+      <w:lvlJc w:val="left"/>
+      <w:pPr>
+        <w:ind w:left="3600" w:hanging="360"/>
+      </w:pPr>
+    </w:lvl>
+    <w:lvl w:ilvl="5" w:tplc="4009001B" w:tentative="1">
+      <w:start w:val="1"/>
+      <w:numFmt w:val="lowerRoman"/>
+      <w:lvlText w:val="%6."/>
+      <w:lvlJc w:val="right"/>
+      <w:pPr>
+        <w:ind w:left="4320" w:hanging="180"/>
+      </w:pPr>
+    </w:lvl>
+    <w:lvl w:ilvl="6" w:tplc="4009000F" w:tentative="1">
+      <w:start w:val="1"/>
+      <w:numFmt w:val="decimal"/>
+      <w:lvlText w:val="%7."/>
+      <w:lvlJc w:val="left"/>
+      <w:pPr>
+        <w:ind w:left="5040" w:hanging="360"/>
+      </w:pPr>
+    </w:lvl>
+    <w:lvl w:ilvl="7" w:tplc="40090019" w:tentative="1">
+      <w:start w:val="1"/>
+      <w:numFmt w:val="lowerLetter"/>
+      <w:lvlText w:val="%8."/>
+      <w:lvlJc w:val="left"/>
+      <w:pPr>
+        <w:ind w:left="5760" w:hanging="360"/>
+      </w:pPr>
+    </w:lvl>
+    <w:lvl w:ilvl="8" w:tplc="4009001B" w:tentative="1">
+      <w:start w:val="1"/>
+      <w:numFmt w:val="lowerRoman"/>
+      <w:lvlText w:val="%9."/>
+      <w:lvlJc w:val="right"/>
+      <w:pPr>
+        <w:ind w:left="6480" w:hanging="180"/>
+      </w:pPr>
+    </w:lvl>
+  </w:abstractNum>
   <w:num w:numId="1" w16cid:durableId="2076392454">
     <w:abstractNumId w:val="8"/>
   </w:num>
@@ -570,6 +1136,15 @@
   </w:num>
   <w:num w:numId="9" w16cid:durableId="570894297">
     <w:abstractNumId w:val="0"/>
+  </w:num>
+  <w:num w:numId="10" w16cid:durableId="1096823180">
+    <w:abstractNumId w:val="9"/>
+  </w:num>
+  <w:num w:numId="11" w16cid:durableId="1848984147">
+    <w:abstractNumId w:val="11"/>
+  </w:num>
+  <w:num w:numId="12" w16cid:durableId="2033725822">
+    <w:abstractNumId w:val="10"/>
   </w:num>
 </w:numbering>
 </file>
@@ -1177,6 +1752,7 @@
   <w:style w:type="character" w:default="1" w:styleId="DefaultParagraphFont">
     <w:name w:val="Default Paragraph Font"/>
     <w:uiPriority w:val="1"/>
+    <w:semiHidden/>
     <w:unhideWhenUsed/>
   </w:style>
   <w:style w:type="table" w:default="1" w:styleId="TableNormal">
@@ -11952,6 +12528,17 @@
         <w:shd w:val="clear" w:color="auto" w:fill="FBCAA2" w:themeFill="accent6" w:themeFillTint="7F"/>
       </w:tcPr>
     </w:tblStylePr>
+  </w:style>
+  <w:style w:type="character" w:styleId="Hyperlink">
+    <w:name w:val="Hyperlink"/>
+    <w:basedOn w:val="DefaultParagraphFont"/>
+    <w:uiPriority w:val="99"/>
+    <w:unhideWhenUsed/>
+    <w:rsid w:val="00470FFB"/>
+    <w:rPr>
+      <w:color w:val="0000FF" w:themeColor="hyperlink"/>
+      <w:u w:val="single"/>
+    </w:rPr>
   </w:style>
 </w:styles>
 </file>

</xml_diff>